<commit_message>
lab7: fix str for push
</commit_message>
<xml_diff>
--- a/labsC/lab7_CPP/Отчёт.docx
+++ b/labsC/lab7_CPP/Отчёт.docx
@@ -374,18 +374,7 @@
           <w:szCs w:val="28"/>
           <w:lang w:val="ru-RU" w:eastAsia="ru-RU" w:bidi="ar-SA"/>
         </w:rPr>
-        <w:t>№</w:t>
-      </w:r>
-      <w:r>
-        <w:rPr>
-          <w:rFonts w:cs="Times New Roman"/>
-          <w:b/>
-          <w:color w:val="000000"/>
-          <w:sz w:val="28"/>
-          <w:szCs w:val="28"/>
-          <w:lang w:val="ru-RU" w:eastAsia="ru-RU" w:bidi="ar-SA"/>
-        </w:rPr>
-        <w:t>4</w:t>
+        <w:t>№4</w:t>
       </w:r>
     </w:p>
     <w:p>
@@ -647,8 +636,8 @@
         </w:tblCellMar>
       </w:tblPr>
       <w:tblGrid>
-        <w:gridCol w:w="4328"/>
-        <w:gridCol w:w="2623"/>
+        <w:gridCol w:w="4327"/>
+        <w:gridCol w:w="2624"/>
         <w:gridCol w:w="2903"/>
       </w:tblGrid>
       <w:tr>
@@ -657,7 +646,7 @@
         </w:trPr>
         <w:tc>
           <w:tcPr>
-            <w:tcW w:w="4328" w:type="dxa"/>
+            <w:tcW w:w="4327" w:type="dxa"/>
             <w:tcBorders/>
             <w:vAlign w:val="bottom"/>
           </w:tcPr>
@@ -690,7 +679,7 @@
         </w:tc>
         <w:tc>
           <w:tcPr>
-            <w:tcW w:w="2623" w:type="dxa"/>
+            <w:tcW w:w="2624" w:type="dxa"/>
             <w:tcBorders>
               <w:bottom w:val="single" w:sz="4" w:space="0" w:color="000000"/>
             </w:tcBorders>
@@ -755,7 +744,7 @@
         </w:trPr>
         <w:tc>
           <w:tcPr>
-            <w:tcW w:w="4328" w:type="dxa"/>
+            <w:tcW w:w="4327" w:type="dxa"/>
             <w:tcBorders/>
             <w:vAlign w:val="bottom"/>
           </w:tcPr>
@@ -781,7 +770,7 @@
         </w:tc>
         <w:tc>
           <w:tcPr>
-            <w:tcW w:w="2623" w:type="dxa"/>
+            <w:tcW w:w="2624" w:type="dxa"/>
             <w:tcBorders>
               <w:top w:val="single" w:sz="4" w:space="0" w:color="000000"/>
               <w:bottom w:val="single" w:sz="4" w:space="0" w:color="000000"/>
@@ -1006,51 +995,7 @@
           <w:szCs w:val="24"/>
           <w:lang w:val="ru-RU" w:eastAsia="zh-CN" w:bidi="hi-IN"/>
         </w:rPr>
-        <w:t xml:space="preserve">Изучить устройство работы </w:t>
-      </w:r>
-      <w:r>
-        <w:rPr>
-          <w:rFonts w:eastAsia="NSimSun" w:cs="Mangal"/>
-          <w:color w:val="auto"/>
-          <w:kern w:val="2"/>
-          <w:sz w:val="28"/>
-          <w:szCs w:val="24"/>
-          <w:lang w:val="ru-RU" w:eastAsia="zh-CN" w:bidi="hi-IN"/>
-        </w:rPr>
-        <w:t xml:space="preserve">динамической </w:t>
-      </w:r>
-      <w:r>
-        <w:rPr>
-          <w:rFonts w:eastAsia="NSimSun" w:cs="Mangal"/>
-          <w:color w:val="auto"/>
-          <w:kern w:val="2"/>
-          <w:sz w:val="28"/>
-          <w:szCs w:val="24"/>
-          <w:lang w:val="ru-RU" w:eastAsia="zh-CN" w:bidi="hi-IN"/>
-        </w:rPr>
-        <w:t xml:space="preserve">структуры </w:t>
-      </w:r>
-      <w:r>
-        <w:rPr>
-          <w:rFonts w:eastAsia="NSimSun" w:cs="Mangal"/>
-          <w:color w:val="auto"/>
-          <w:kern w:val="2"/>
-          <w:sz w:val="28"/>
-          <w:szCs w:val="24"/>
-          <w:lang w:val="ru-RU" w:eastAsia="zh-CN" w:bidi="hi-IN"/>
-        </w:rPr>
-        <w:t xml:space="preserve">данных </w:t>
-      </w:r>
-      <w:r>
-        <w:rPr>
-          <w:rFonts w:eastAsia="NSimSun" w:cs="Mangal"/>
-          <w:color w:val="auto"/>
-          <w:kern w:val="2"/>
-          <w:sz w:val="28"/>
-          <w:szCs w:val="24"/>
-          <w:lang w:val="ru-RU" w:eastAsia="zh-CN" w:bidi="hi-IN"/>
-        </w:rPr>
-        <w:t>под названием «стек», реализованной на базе массива.</w:t>
+        <w:t>Изучить устройство работы динамической структуры данных под названием «стек», реализованной на базе массива.</w:t>
       </w:r>
     </w:p>
     <w:p>
@@ -1859,7 +1804,7 @@
       </w:pPr>
       <w:r>
         <w:rPr>
-          <w:rFonts w:eastAsia="NSimSun" w:cs="Mangal" w:ascii="Times New Roman" w:hAnsi="Times New Roman"/>
+          <w:rFonts w:eastAsia="NSimSun" w:cs="Mangal"/>
           <w:b w:val="false"/>
           <w:i w:val="false"/>
           <w:color w:val="auto"/>
@@ -1868,63 +1813,11 @@
           <w:szCs w:val="24"/>
           <w:lang w:val="ru-RU" w:eastAsia="zh-CN" w:bidi="hi-IN"/>
         </w:rPr>
-        <w:t xml:space="preserve">Для работы со словами, которые находятся в тегах, был реализован класс CustomStack, в котором </w:t>
-      </w:r>
-      <w:r>
-        <w:rPr>
-          <w:rFonts w:eastAsia="NSimSun" w:cs="Mangal" w:ascii="Times New Roman" w:hAnsi="Times New Roman"/>
-          <w:b w:val="false"/>
-          <w:i w:val="false"/>
-          <w:color w:val="auto"/>
-          <w:kern w:val="2"/>
-          <w:sz w:val="28"/>
-          <w:szCs w:val="24"/>
-          <w:lang w:val="ru-RU" w:eastAsia="zh-CN" w:bidi="hi-IN"/>
-        </w:rPr>
-        <w:t>присутствуют</w:t>
-      </w:r>
-      <w:r>
-        <w:rPr>
-          <w:rFonts w:eastAsia="NSimSun" w:cs="Mangal" w:ascii="Times New Roman" w:hAnsi="Times New Roman"/>
-          <w:b w:val="false"/>
-          <w:i w:val="false"/>
-          <w:color w:val="auto"/>
-          <w:kern w:val="2"/>
-          <w:sz w:val="28"/>
-          <w:szCs w:val="24"/>
-          <w:lang w:val="ru-RU" w:eastAsia="zh-CN" w:bidi="hi-IN"/>
-        </w:rPr>
-        <w:t xml:space="preserve"> стандартные методы для взаимодействия с</w:t>
-      </w:r>
-      <w:r>
-        <w:rPr>
-          <w:rFonts w:eastAsia="NSimSun" w:cs="Mangal" w:ascii="Times New Roman" w:hAnsi="Times New Roman"/>
-          <w:b w:val="false"/>
-          <w:i w:val="false"/>
-          <w:color w:val="auto"/>
-          <w:kern w:val="2"/>
-          <w:sz w:val="28"/>
-          <w:szCs w:val="24"/>
-          <w:lang w:val="ru-RU" w:eastAsia="zh-CN" w:bidi="hi-IN"/>
-        </w:rPr>
-        <w:t>о структурой данных</w:t>
-      </w:r>
-      <w:r>
-        <w:rPr>
-          <w:rFonts w:eastAsia="NSimSun" w:cs="Mangal" w:ascii="Times New Roman" w:hAnsi="Times New Roman"/>
-          <w:b w:val="false"/>
-          <w:i w:val="false"/>
-          <w:color w:val="auto"/>
-          <w:kern w:val="2"/>
-          <w:sz w:val="28"/>
-          <w:szCs w:val="24"/>
-          <w:lang w:val="ru-RU" w:eastAsia="zh-CN" w:bidi="hi-IN"/>
-        </w:rPr>
-        <w:t xml:space="preserve">, такие как </w:t>
-      </w:r>
-      <w:r>
-        <w:rPr>
-          <w:rFonts w:eastAsia="NSimSun" w:cs="Mangal" w:ascii="Times New Roman" w:hAnsi="Times New Roman"/>
+        <w:t xml:space="preserve">Для работы со словами, которые находятся в тегах, был реализован класс CustomStack, в котором присутствуют стандартные методы для взаимодействия со структурой данных, такие как </w:t>
+      </w:r>
+      <w:r>
+        <w:rPr>
+          <w:rFonts w:eastAsia="NSimSun" w:cs="Mangal"/>
           <w:b w:val="false"/>
           <w:i/>
           <w:iCs/>
@@ -1938,7 +1831,7 @@
       </w:r>
       <w:r>
         <w:rPr>
-          <w:rFonts w:eastAsia="NSimSun" w:cs="Mangal" w:ascii="Times New Roman" w:hAnsi="Times New Roman"/>
+          <w:rFonts w:eastAsia="NSimSun" w:cs="Mangal"/>
           <w:b w:val="false"/>
           <w:i w:val="false"/>
           <w:color w:val="auto"/>
@@ -1951,7 +1844,7 @@
       </w:r>
       <w:r>
         <w:rPr>
-          <w:rFonts w:eastAsia="NSimSun" w:cs="Mangal" w:ascii="Times New Roman" w:hAnsi="Times New Roman"/>
+          <w:rFonts w:eastAsia="NSimSun" w:cs="Mangal"/>
           <w:b w:val="false"/>
           <w:i/>
           <w:iCs/>
@@ -1965,7 +1858,7 @@
       </w:r>
       <w:r>
         <w:rPr>
-          <w:rFonts w:eastAsia="NSimSun" w:cs="Mangal" w:ascii="Times New Roman" w:hAnsi="Times New Roman"/>
+          <w:rFonts w:eastAsia="NSimSun" w:cs="Mangal"/>
           <w:b w:val="false"/>
           <w:i w:val="false"/>
           <w:color w:val="auto"/>
@@ -1978,7 +1871,7 @@
       </w:r>
       <w:r>
         <w:rPr>
-          <w:rFonts w:eastAsia="NSimSun" w:cs="Mangal" w:ascii="Times New Roman" w:hAnsi="Times New Roman"/>
+          <w:rFonts w:eastAsia="NSimSun" w:cs="Mangal"/>
           <w:b w:val="false"/>
           <w:i/>
           <w:iCs/>
@@ -1992,7 +1885,7 @@
       </w:r>
       <w:r>
         <w:rPr>
-          <w:rFonts w:eastAsia="NSimSun" w:cs="Mangal" w:ascii="Times New Roman" w:hAnsi="Times New Roman"/>
+          <w:rFonts w:eastAsia="NSimSun" w:cs="Mangal"/>
           <w:b w:val="false"/>
           <w:i w:val="false"/>
           <w:color w:val="auto"/>
@@ -2022,29 +1915,7 @@
           <w:szCs w:val="24"/>
           <w:lang w:val="ru-RU" w:eastAsia="zh-CN" w:bidi="hi-IN"/>
         </w:rPr>
-        <w:t xml:space="preserve">В стек добавляются названия открывающихся тегов. Корректность </w:t>
-      </w:r>
-      <w:r>
-        <w:rPr>
-          <w:rFonts w:eastAsia="NSimSun" w:cs="Mangal"/>
-          <w:color w:val="auto"/>
-          <w:kern w:val="2"/>
-          <w:sz w:val="28"/>
-          <w:szCs w:val="24"/>
-          <w:lang w:val="ru-RU" w:eastAsia="zh-CN" w:bidi="hi-IN"/>
-        </w:rPr>
-        <w:t>html-</w:t>
-      </w:r>
-      <w:r>
-        <w:rPr>
-          <w:rFonts w:eastAsia="NSimSun" w:cs="Mangal"/>
-          <w:color w:val="auto"/>
-          <w:kern w:val="2"/>
-          <w:sz w:val="28"/>
-          <w:szCs w:val="24"/>
-          <w:lang w:val="ru-RU" w:eastAsia="zh-CN" w:bidi="hi-IN"/>
-        </w:rPr>
-        <w:t>строки проверяется посредством перехода к словам, заключённым между `&lt;` и `&gt;`. Для этого используется функция strchr для поиска соотвествующих угловых скобок.</w:t>
+        <w:t>В стек добавляются названия открывающихся тегов. Корректность html-строки проверяется посредством перехода к словам, заключённым между `&lt;` и `&gt;`. Для этого используется функция strchr для поиска соотвествующих угловых скобок.</w:t>
       </w:r>
     </w:p>
     <w:p>
@@ -2095,124 +1966,7 @@
           <w:szCs w:val="24"/>
           <w:lang w:val="ru-RU" w:eastAsia="zh-CN" w:bidi="hi-IN"/>
         </w:rPr>
-        <w:t>Если тег начинающи</w:t>
-      </w:r>
-      <w:r>
-        <w:rPr>
-          <w:rFonts w:eastAsia="NSimSun" w:cs="Mangal"/>
-          <w:i w:val="false"/>
-          <w:iCs w:val="false"/>
-          <w:color w:val="auto"/>
-          <w:kern w:val="2"/>
-          <w:sz w:val="28"/>
-          <w:szCs w:val="24"/>
-          <w:lang w:val="ru-RU" w:eastAsia="zh-CN" w:bidi="hi-IN"/>
-        </w:rPr>
-        <w:t>й</w:t>
-      </w:r>
-      <w:r>
-        <w:rPr>
-          <w:rFonts w:eastAsia="NSimSun" w:cs="Mangal"/>
-          <w:i w:val="false"/>
-          <w:iCs w:val="false"/>
-          <w:color w:val="auto"/>
-          <w:kern w:val="2"/>
-          <w:sz w:val="28"/>
-          <w:szCs w:val="24"/>
-          <w:lang w:val="ru-RU" w:eastAsia="zh-CN" w:bidi="hi-IN"/>
-        </w:rPr>
-        <w:t xml:space="preserve">ся, то его слово добавляется на вершину стека. Если </w:t>
-      </w:r>
-      <w:r>
-        <w:rPr>
-          <w:rFonts w:eastAsia="NSimSun" w:cs="Mangal"/>
-          <w:i w:val="false"/>
-          <w:iCs w:val="false"/>
-          <w:color w:val="auto"/>
-          <w:kern w:val="2"/>
-          <w:sz w:val="28"/>
-          <w:szCs w:val="24"/>
-          <w:lang w:val="ru-RU" w:eastAsia="zh-CN" w:bidi="hi-IN"/>
-        </w:rPr>
-        <w:t>тег завершающий</w:t>
-      </w:r>
-      <w:r>
-        <w:rPr>
-          <w:rFonts w:eastAsia="NSimSun" w:cs="Mangal"/>
-          <w:i w:val="false"/>
-          <w:iCs w:val="false"/>
-          <w:color w:val="auto"/>
-          <w:kern w:val="2"/>
-          <w:sz w:val="28"/>
-          <w:szCs w:val="24"/>
-          <w:lang w:val="ru-RU" w:eastAsia="zh-CN" w:bidi="hi-IN"/>
-        </w:rPr>
-        <w:t>ся</w:t>
-      </w:r>
-      <w:r>
-        <w:rPr>
-          <w:rFonts w:eastAsia="NSimSun" w:cs="Mangal"/>
-          <w:i w:val="false"/>
-          <w:iCs w:val="false"/>
-          <w:color w:val="auto"/>
-          <w:kern w:val="2"/>
-          <w:sz w:val="28"/>
-          <w:szCs w:val="24"/>
-          <w:lang w:val="ru-RU" w:eastAsia="zh-CN" w:bidi="hi-IN"/>
-        </w:rPr>
-        <w:t xml:space="preserve"> и у нас есть хотя бы один элемент в стеке, то имена сравниваются, и если они совпали, то этот тег достаётся из стека, иначе </w:t>
-      </w:r>
-      <w:r>
-        <w:rPr>
-          <w:rFonts w:eastAsia="NSimSun" w:cs="Mangal"/>
-          <w:i w:val="false"/>
-          <w:iCs w:val="false"/>
-          <w:color w:val="auto"/>
-          <w:kern w:val="2"/>
-          <w:sz w:val="28"/>
-          <w:szCs w:val="24"/>
-          <w:lang w:val="ru-RU" w:eastAsia="zh-CN" w:bidi="hi-IN"/>
-        </w:rPr>
-        <w:t>html-</w:t>
-      </w:r>
-      <w:r>
-        <w:rPr>
-          <w:rFonts w:eastAsia="NSimSun" w:cs="Mangal"/>
-          <w:i w:val="false"/>
-          <w:iCs w:val="false"/>
-          <w:color w:val="auto"/>
-          <w:kern w:val="2"/>
-          <w:sz w:val="28"/>
-          <w:szCs w:val="24"/>
-          <w:lang w:val="ru-RU" w:eastAsia="zh-CN" w:bidi="hi-IN"/>
-        </w:rPr>
-        <w:t xml:space="preserve">строка некорректна и на этом её проверка завершается. Процесс сравнения производится для всех тегов. Если в конце у нас в цикле не возникли разные имена у двух соответствующих тегов и при выходе из цикла у нас стек пуст, то </w:t>
-      </w:r>
-      <w:r>
-        <w:rPr>
-          <w:rFonts w:eastAsia="NSimSun" w:cs="Mangal"/>
-          <w:i w:val="false"/>
-          <w:iCs w:val="false"/>
-          <w:color w:val="auto"/>
-          <w:kern w:val="2"/>
-          <w:sz w:val="28"/>
-          <w:szCs w:val="24"/>
-          <w:lang w:val="ru-RU" w:eastAsia="zh-CN" w:bidi="hi-IN"/>
-        </w:rPr>
-        <w:t>html-</w:t>
-      </w:r>
-      <w:r>
-        <w:rPr>
-          <w:rFonts w:eastAsia="NSimSun" w:cs="Mangal"/>
-          <w:i w:val="false"/>
-          <w:iCs w:val="false"/>
-          <w:color w:val="auto"/>
-          <w:kern w:val="2"/>
-          <w:sz w:val="28"/>
-          <w:szCs w:val="24"/>
-          <w:lang w:val="ru-RU" w:eastAsia="zh-CN" w:bidi="hi-IN"/>
-        </w:rPr>
-        <w:t>строка корректная.</w:t>
+        <w:t>Если тег начинающийся, то его слово добавляется на вершину стека. Если тег завершающийся и у нас есть хотя бы один элемент в стеке, то имена сравниваются, и если они совпали, то этот тег достаётся из стека, иначе html-строка некорректна и на этом её проверка завершается. Процесс сравнения производится для всех тегов. Если в конце у нас в цикле не возникли разные имена у двух соответствующих тегов и при выходе из цикла у нас стек пуст, то html-строка корректная.</w:t>
       </w:r>
     </w:p>
     <w:p>
@@ -2236,7 +1990,16 @@
         </w:rPr>
       </w:pPr>
       <w:r>
-        <w:rPr/>
+        <w:rPr>
+          <w:rFonts w:eastAsia="NSimSun" w:cs="Mangal"/>
+          <w:i w:val="false"/>
+          <w:iCs w:val="false"/>
+          <w:color w:val="auto"/>
+          <w:kern w:val="2"/>
+          <w:sz w:val="28"/>
+          <w:szCs w:val="24"/>
+          <w:lang w:val="ru-RU" w:eastAsia="zh-CN" w:bidi="hi-IN"/>
+        </w:rPr>
       </w:r>
     </w:p>
     <w:p>
@@ -2260,9 +2023,6 @@
       <w:r>
         <w:rPr/>
         <w:tab/>
-      </w:r>
-      <w:r>
-        <w:rPr/>
         <w:t>capacity — количество выделенной памяти под ячейки массива для стека,</w:t>
       </w:r>
     </w:p>
@@ -2275,9 +2035,6 @@
       <w:r>
         <w:rPr/>
         <w:tab/>
-      </w:r>
-      <w:r>
-        <w:rPr/>
         <w:t>mData — массив строк, в котором хранятся данные в стеке,</w:t>
       </w:r>
     </w:p>
@@ -2290,9 +2047,6 @@
       <w:r>
         <w:rPr/>
         <w:tab/>
-      </w:r>
-      <w:r>
-        <w:rPr/>
         <w:t>ind — индекс последней строки, хранящейся в стеке,</w:t>
       </w:r>
     </w:p>
@@ -2305,9 +2059,6 @@
       <w:r>
         <w:rPr/>
         <w:tab/>
-      </w:r>
-      <w:r>
-        <w:rPr/>
         <w:t>allocatedData — количество ячеек массива, для которых выделена память под строки,</w:t>
       </w:r>
     </w:p>
@@ -2320,9 +2071,6 @@
       <w:r>
         <w:rPr/>
         <w:tab/>
-      </w:r>
-      <w:r>
-        <w:rPr/>
         <w:t>temp (в extend) — временное хранилище данных массива для расширения памяти в стеке,</w:t>
       </w:r>
     </w:p>
@@ -2335,9 +2083,6 @@
       <w:r>
         <w:rPr/>
         <w:tab/>
-      </w:r>
-      <w:r>
-        <w:rPr/>
         <w:t>stack — стек для хранения названий тегов,</w:t>
       </w:r>
     </w:p>
@@ -2350,18 +2095,7 @@
       <w:r>
         <w:rPr/>
         <w:tab/>
-      </w:r>
-      <w:r>
-        <w:rPr/>
-        <w:t xml:space="preserve">str — </w:t>
-      </w:r>
-      <w:r>
-        <w:rPr/>
-        <w:t>html-</w:t>
-      </w:r>
-      <w:r>
-        <w:rPr/>
-        <w:t>строка для проверки коррекности,</w:t>
+        <w:t>str — html-строка для проверки коррекности,</w:t>
       </w:r>
     </w:p>
     <w:p>
@@ -2373,9 +2107,6 @@
       <w:r>
         <w:rPr/>
         <w:tab/>
-      </w:r>
-      <w:r>
-        <w:rPr/>
         <w:t xml:space="preserve">lstr — указатель на начало слова в </w:t>
       </w:r>
       <w:r>
@@ -2399,9 +2130,6 @@
       <w:r>
         <w:rPr/>
         <w:tab/>
-      </w:r>
-      <w:r>
-        <w:rPr/>
         <w:t>rstr — указатель на конец слова в теге,</w:t>
       </w:r>
     </w:p>
@@ -2414,30 +2142,7 @@
       <w:r>
         <w:rPr/>
         <w:tab/>
-      </w:r>
-      <w:r>
-        <w:rPr/>
-        <w:t>is</w:t>
-      </w:r>
-      <w:r>
-        <w:rPr/>
-        <w:t>R</w:t>
-      </w:r>
-      <w:r>
-        <w:rPr/>
-        <w:t xml:space="preserve">ight — </w:t>
-      </w:r>
-      <w:r>
-        <w:rPr/>
-        <w:t xml:space="preserve">хранит состояние правильности </w:t>
-      </w:r>
-      <w:r>
-        <w:rPr/>
-        <w:t>html-</w:t>
-      </w:r>
-      <w:r>
-        <w:rPr/>
-        <w:t>строки.</w:t>
+        <w:t>isRight — хранит состояние правильности html-строки.</w:t>
       </w:r>
     </w:p>
     <w:p>
@@ -2492,8 +2197,15 @@
           <w:szCs w:val="24"/>
           <w:lang w:val="ru-RU" w:eastAsia="zh-CN" w:bidi="hi-IN"/>
         </w:rPr>
-        <w:t>CustomStack</w:t>
-      </w:r>
+        <w:t>CustomStack — конструктор для класса CustomStack,</w:t>
+      </w:r>
+    </w:p>
+    <w:p>
+      <w:pPr>
+        <w:pStyle w:val="Style18"/>
+        <w:ind w:left="0" w:right="0" w:hanging="0"/>
+        <w:rPr/>
+      </w:pPr>
       <w:r>
         <w:rPr>
           <w:rFonts w:eastAsia="NSimSun" w:cs="Mangal"/>
@@ -2503,8 +2215,16 @@
           <w:szCs w:val="24"/>
           <w:lang w:val="ru-RU" w:eastAsia="zh-CN" w:bidi="hi-IN"/>
         </w:rPr>
-        <w:t xml:space="preserve"> — </w:t>
-      </w:r>
+        <w:tab/>
+        <w:t>~CustomStack — деструктор для класса  CustomStack,</w:t>
+      </w:r>
+    </w:p>
+    <w:p>
+      <w:pPr>
+        <w:pStyle w:val="Style18"/>
+        <w:ind w:left="0" w:right="0" w:hanging="0"/>
+        <w:rPr/>
+      </w:pPr>
       <w:r>
         <w:rPr>
           <w:rFonts w:eastAsia="NSimSun" w:cs="Mangal"/>
@@ -2514,8 +2234,16 @@
           <w:szCs w:val="24"/>
           <w:lang w:val="ru-RU" w:eastAsia="zh-CN" w:bidi="hi-IN"/>
         </w:rPr>
-        <w:t>конструктор для класса CustomStack</w:t>
-      </w:r>
+        <w:tab/>
+        <w:t>push — добавление строки в стек,</w:t>
+      </w:r>
+    </w:p>
+    <w:p>
+      <w:pPr>
+        <w:pStyle w:val="Style18"/>
+        <w:ind w:left="0" w:right="0" w:hanging="0"/>
+        <w:rPr/>
+      </w:pPr>
       <w:r>
         <w:rPr>
           <w:rFonts w:eastAsia="NSimSun" w:cs="Mangal"/>
@@ -2525,7 +2253,8 @@
           <w:szCs w:val="24"/>
           <w:lang w:val="ru-RU" w:eastAsia="zh-CN" w:bidi="hi-IN"/>
         </w:rPr>
-        <w:t>,</w:t>
+        <w:tab/>
+        <w:t>pop — удаление строки из стека,</w:t>
       </w:r>
     </w:p>
     <w:p>
@@ -2544,7 +2273,15 @@
           <w:lang w:val="ru-RU" w:eastAsia="zh-CN" w:bidi="hi-IN"/>
         </w:rPr>
         <w:tab/>
-      </w:r>
+        <w:t>top — получение элемента на вершине стека,</w:t>
+      </w:r>
+    </w:p>
+    <w:p>
+      <w:pPr>
+        <w:pStyle w:val="Style18"/>
+        <w:ind w:left="0" w:right="0" w:hanging="0"/>
+        <w:rPr/>
+      </w:pPr>
       <w:r>
         <w:rPr>
           <w:rFonts w:eastAsia="NSimSun" w:cs="Mangal"/>
@@ -2554,8 +2291,16 @@
           <w:szCs w:val="24"/>
           <w:lang w:val="ru-RU" w:eastAsia="zh-CN" w:bidi="hi-IN"/>
         </w:rPr>
-        <w:t>~</w:t>
-      </w:r>
+        <w:tab/>
+        <w:t>size — получение размера стека,</w:t>
+      </w:r>
+    </w:p>
+    <w:p>
+      <w:pPr>
+        <w:pStyle w:val="Style18"/>
+        <w:ind w:left="0" w:right="0" w:hanging="0"/>
+        <w:rPr/>
+      </w:pPr>
       <w:r>
         <w:rPr>
           <w:rFonts w:eastAsia="NSimSun" w:cs="Mangal"/>
@@ -2565,8 +2310,16 @@
           <w:szCs w:val="24"/>
           <w:lang w:val="ru-RU" w:eastAsia="zh-CN" w:bidi="hi-IN"/>
         </w:rPr>
-        <w:t>CustomStack</w:t>
-      </w:r>
+        <w:tab/>
+        <w:t>empty — проверка стека на пустоту,</w:t>
+      </w:r>
+    </w:p>
+    <w:p>
+      <w:pPr>
+        <w:pStyle w:val="Style18"/>
+        <w:ind w:left="0" w:right="0" w:hanging="0"/>
+        <w:rPr/>
+      </w:pPr>
       <w:r>
         <w:rPr>
           <w:rFonts w:eastAsia="NSimSun" w:cs="Mangal"/>
@@ -2576,9 +2329,14 @@
           <w:szCs w:val="24"/>
           <w:lang w:val="ru-RU" w:eastAsia="zh-CN" w:bidi="hi-IN"/>
         </w:rPr>
-        <w:t xml:space="preserve"> — </w:t>
-      </w:r>
-      <w:r>
+        <w:tab/>
+        <w:t>extend — расширение массива стека.</w:t>
+      </w:r>
+    </w:p>
+    <w:p>
+      <w:pPr>
+        <w:pStyle w:val="Style18"/>
+        <w:ind w:left="0" w:right="0" w:hanging="0"/>
         <w:rPr>
           <w:rFonts w:eastAsia="NSimSun" w:cs="Mangal"/>
           <w:color w:val="auto"/>
@@ -2587,14 +2345,6 @@
           <w:szCs w:val="24"/>
           <w:lang w:val="ru-RU" w:eastAsia="zh-CN" w:bidi="hi-IN"/>
         </w:rPr>
-        <w:t>деструктор для класса  CustomStack,</w:t>
-      </w:r>
-    </w:p>
-    <w:p>
-      <w:pPr>
-        <w:pStyle w:val="Style18"/>
-        <w:ind w:left="0" w:right="0" w:hanging="0"/>
-        <w:rPr/>
       </w:pPr>
       <w:r>
         <w:rPr>
@@ -2605,162 +2355,6 @@
           <w:szCs w:val="24"/>
           <w:lang w:val="ru-RU" w:eastAsia="zh-CN" w:bidi="hi-IN"/>
         </w:rPr>
-        <w:tab/>
-      </w:r>
-      <w:r>
-        <w:rPr>
-          <w:rFonts w:eastAsia="NSimSun" w:cs="Mangal"/>
-          <w:color w:val="auto"/>
-          <w:kern w:val="2"/>
-          <w:sz w:val="28"/>
-          <w:szCs w:val="24"/>
-          <w:lang w:val="ru-RU" w:eastAsia="zh-CN" w:bidi="hi-IN"/>
-        </w:rPr>
-        <w:t>push</w:t>
-      </w:r>
-      <w:r>
-        <w:rPr>
-          <w:rFonts w:eastAsia="NSimSun" w:cs="Mangal"/>
-          <w:color w:val="auto"/>
-          <w:kern w:val="2"/>
-          <w:sz w:val="28"/>
-          <w:szCs w:val="24"/>
-          <w:lang w:val="ru-RU" w:eastAsia="zh-CN" w:bidi="hi-IN"/>
-        </w:rPr>
-        <w:t xml:space="preserve"> — </w:t>
-      </w:r>
-      <w:r>
-        <w:rPr>
-          <w:rFonts w:eastAsia="NSimSun" w:cs="Mangal"/>
-          <w:color w:val="auto"/>
-          <w:kern w:val="2"/>
-          <w:sz w:val="28"/>
-          <w:szCs w:val="24"/>
-          <w:lang w:val="ru-RU" w:eastAsia="zh-CN" w:bidi="hi-IN"/>
-        </w:rPr>
-        <w:t>добавление строки в стек,</w:t>
-      </w:r>
-    </w:p>
-    <w:p>
-      <w:pPr>
-        <w:pStyle w:val="Style18"/>
-        <w:ind w:left="0" w:right="0" w:hanging="0"/>
-        <w:rPr/>
-      </w:pPr>
-      <w:r>
-        <w:rPr>
-          <w:rFonts w:eastAsia="NSimSun" w:cs="Mangal"/>
-          <w:color w:val="auto"/>
-          <w:kern w:val="2"/>
-          <w:sz w:val="28"/>
-          <w:szCs w:val="24"/>
-          <w:lang w:val="ru-RU" w:eastAsia="zh-CN" w:bidi="hi-IN"/>
-        </w:rPr>
-        <w:tab/>
-      </w:r>
-      <w:r>
-        <w:rPr>
-          <w:rFonts w:eastAsia="NSimSun" w:cs="Mangal"/>
-          <w:color w:val="auto"/>
-          <w:kern w:val="2"/>
-          <w:sz w:val="28"/>
-          <w:szCs w:val="24"/>
-          <w:lang w:val="ru-RU" w:eastAsia="zh-CN" w:bidi="hi-IN"/>
-        </w:rPr>
-        <w:t>pop — удаление строки из стека,</w:t>
-      </w:r>
-    </w:p>
-    <w:p>
-      <w:pPr>
-        <w:pStyle w:val="Style18"/>
-        <w:ind w:left="0" w:right="0" w:hanging="0"/>
-        <w:rPr/>
-      </w:pPr>
-      <w:r>
-        <w:rPr>
-          <w:rFonts w:eastAsia="NSimSun" w:cs="Mangal"/>
-          <w:color w:val="auto"/>
-          <w:kern w:val="2"/>
-          <w:sz w:val="28"/>
-          <w:szCs w:val="24"/>
-          <w:lang w:val="ru-RU" w:eastAsia="zh-CN" w:bidi="hi-IN"/>
-        </w:rPr>
-        <w:tab/>
-        <w:t>top — получение элемента на вершине стека,</w:t>
-      </w:r>
-    </w:p>
-    <w:p>
-      <w:pPr>
-        <w:pStyle w:val="Style18"/>
-        <w:ind w:left="0" w:right="0" w:hanging="0"/>
-        <w:rPr/>
-      </w:pPr>
-      <w:r>
-        <w:rPr>
-          <w:rFonts w:eastAsia="NSimSun" w:cs="Mangal"/>
-          <w:color w:val="auto"/>
-          <w:kern w:val="2"/>
-          <w:sz w:val="28"/>
-          <w:szCs w:val="24"/>
-          <w:lang w:val="ru-RU" w:eastAsia="zh-CN" w:bidi="hi-IN"/>
-        </w:rPr>
-        <w:tab/>
-        <w:t>size — получение размера стека,</w:t>
-      </w:r>
-    </w:p>
-    <w:p>
-      <w:pPr>
-        <w:pStyle w:val="Style18"/>
-        <w:ind w:left="0" w:right="0" w:hanging="0"/>
-        <w:rPr/>
-      </w:pPr>
-      <w:r>
-        <w:rPr>
-          <w:rFonts w:eastAsia="NSimSun" w:cs="Mangal"/>
-          <w:color w:val="auto"/>
-          <w:kern w:val="2"/>
-          <w:sz w:val="28"/>
-          <w:szCs w:val="24"/>
-          <w:lang w:val="ru-RU" w:eastAsia="zh-CN" w:bidi="hi-IN"/>
-        </w:rPr>
-        <w:tab/>
-        <w:t>empty — проверка стека на пустоту,</w:t>
-      </w:r>
-    </w:p>
-    <w:p>
-      <w:pPr>
-        <w:pStyle w:val="Style18"/>
-        <w:ind w:left="0" w:right="0" w:hanging="0"/>
-        <w:rPr/>
-      </w:pPr>
-      <w:r>
-        <w:rPr>
-          <w:rFonts w:eastAsia="NSimSun" w:cs="Mangal"/>
-          <w:color w:val="auto"/>
-          <w:kern w:val="2"/>
-          <w:sz w:val="28"/>
-          <w:szCs w:val="24"/>
-          <w:lang w:val="ru-RU" w:eastAsia="zh-CN" w:bidi="hi-IN"/>
-        </w:rPr>
-        <w:tab/>
-        <w:t>extend — расширение массива стека.</w:t>
-      </w:r>
-    </w:p>
-    <w:p>
-      <w:pPr>
-        <w:pStyle w:val="Style18"/>
-        <w:ind w:left="0" w:right="0" w:hanging="0"/>
-        <w:rPr>
-          <w:rFonts w:eastAsia="NSimSun" w:cs="Mangal"/>
-          <w:color w:val="auto"/>
-          <w:kern w:val="2"/>
-          <w:sz w:val="28"/>
-          <w:szCs w:val="24"/>
-          <w:lang w:val="ru-RU" w:eastAsia="zh-CN" w:bidi="hi-IN"/>
-        </w:rPr>
-      </w:pPr>
-      <w:r>
-        <w:rPr/>
       </w:r>
     </w:p>
     <w:p>
@@ -3151,7 +2745,7 @@
             </w:pPr>
             <w:r>
               <w:rPr>
-                <w:rFonts w:cs="Times New Roman" w:ascii="Times New Roman" w:hAnsi="Times New Roman"/>
+                <w:rFonts w:cs="Times New Roman"/>
                 <w:sz w:val="24"/>
                 <w:szCs w:val="24"/>
               </w:rPr>
@@ -3291,7 +2885,6 @@
             </w:pPr>
             <w:r>
               <w:rPr>
-                <w:rFonts w:ascii="Times New Roman" w:hAnsi="Times New Roman"/>
                 <w:sz w:val="24"/>
                 <w:szCs w:val="24"/>
               </w:rPr>
@@ -3431,7 +3024,6 @@
             </w:pPr>
             <w:r>
               <w:rPr>
-                <w:rFonts w:ascii="Times New Roman" w:hAnsi="Times New Roman"/>
                 <w:sz w:val="24"/>
                 <w:szCs w:val="24"/>
               </w:rPr>
@@ -3498,8 +3090,22 @@
           <w:szCs w:val="24"/>
           <w:lang w:val="ru-RU" w:eastAsia="zh-CN" w:bidi="hi-IN"/>
         </w:rPr>
-        <w:t xml:space="preserve">Было изучено устройство работы </w:t>
-      </w:r>
+        <w:t>Было изучено устройство работы динамической структуры данных «стек» на базе массива, и написана её реализация на языке C++.</w:t>
+      </w:r>
+    </w:p>
+    <w:p>
+      <w:pPr>
+        <w:pStyle w:val="Style18"/>
+        <w:ind w:left="0" w:right="0" w:firstLine="709"/>
+        <w:rPr>
+          <w:rFonts w:ascii="Times New Roman" w:hAnsi="Times New Roman" w:eastAsia="NSimSun" w:cs="Mangal"/>
+          <w:color w:val="auto"/>
+          <w:kern w:val="2"/>
+          <w:sz w:val="28"/>
+          <w:szCs w:val="24"/>
+          <w:lang w:val="ru-RU" w:eastAsia="zh-CN" w:bidi="hi-IN"/>
+        </w:rPr>
+      </w:pPr>
       <w:r>
         <w:rPr>
           <w:rFonts w:eastAsia="NSimSun" w:cs="Mangal"/>
@@ -3509,8 +3115,22 @@
           <w:szCs w:val="24"/>
           <w:lang w:val="ru-RU" w:eastAsia="zh-CN" w:bidi="hi-IN"/>
         </w:rPr>
-        <w:t xml:space="preserve">динамической </w:t>
-      </w:r>
+        <w:t>Разработана программа, принимающая на вход строку, представляющую собой html-страницу с набором тегов, и проверяющая эту страницу на валидность тегов.</w:t>
+      </w:r>
+    </w:p>
+    <w:p>
+      <w:pPr>
+        <w:pStyle w:val="Style18"/>
+        <w:ind w:left="0" w:right="0" w:firstLine="709"/>
+        <w:rPr>
+          <w:rFonts w:ascii="Times New Roman" w:hAnsi="Times New Roman" w:eastAsia="NSimSun" w:cs="Mangal"/>
+          <w:color w:val="auto"/>
+          <w:kern w:val="2"/>
+          <w:sz w:val="28"/>
+          <w:szCs w:val="24"/>
+          <w:lang w:val="ru-RU" w:eastAsia="zh-CN" w:bidi="hi-IN"/>
+        </w:rPr>
+      </w:pPr>
       <w:r>
         <w:rPr>
           <w:rFonts w:eastAsia="NSimSun" w:cs="Mangal"/>
@@ -3520,115 +3140,6 @@
           <w:szCs w:val="24"/>
           <w:lang w:val="ru-RU" w:eastAsia="zh-CN" w:bidi="hi-IN"/>
         </w:rPr>
-        <w:t xml:space="preserve">структуры </w:t>
-      </w:r>
-      <w:r>
-        <w:rPr>
-          <w:rFonts w:eastAsia="NSimSun" w:cs="Mangal"/>
-          <w:color w:val="auto"/>
-          <w:kern w:val="2"/>
-          <w:sz w:val="28"/>
-          <w:szCs w:val="24"/>
-          <w:lang w:val="ru-RU" w:eastAsia="zh-CN" w:bidi="hi-IN"/>
-        </w:rPr>
-        <w:t xml:space="preserve">данных </w:t>
-      </w:r>
-      <w:r>
-        <w:rPr>
-          <w:rFonts w:eastAsia="NSimSun" w:cs="Mangal"/>
-          <w:color w:val="auto"/>
-          <w:kern w:val="2"/>
-          <w:sz w:val="28"/>
-          <w:szCs w:val="24"/>
-          <w:lang w:val="ru-RU" w:eastAsia="zh-CN" w:bidi="hi-IN"/>
-        </w:rPr>
-        <w:t xml:space="preserve">«стек» на базе массива, и написана </w:t>
-      </w:r>
-      <w:r>
-        <w:rPr>
-          <w:rFonts w:eastAsia="NSimSun" w:cs="Mangal"/>
-          <w:color w:val="auto"/>
-          <w:kern w:val="2"/>
-          <w:sz w:val="28"/>
-          <w:szCs w:val="24"/>
-          <w:lang w:val="ru-RU" w:eastAsia="zh-CN" w:bidi="hi-IN"/>
-        </w:rPr>
-        <w:t xml:space="preserve">её </w:t>
-      </w:r>
-      <w:r>
-        <w:rPr>
-          <w:rFonts w:eastAsia="NSimSun" w:cs="Mangal"/>
-          <w:color w:val="auto"/>
-          <w:kern w:val="2"/>
-          <w:sz w:val="28"/>
-          <w:szCs w:val="24"/>
-          <w:lang w:val="ru-RU" w:eastAsia="zh-CN" w:bidi="hi-IN"/>
-        </w:rPr>
-        <w:t>реализация на языке C++.</w:t>
-      </w:r>
-    </w:p>
-    <w:p>
-      <w:pPr>
-        <w:pStyle w:val="Style18"/>
-        <w:ind w:left="0" w:right="0" w:firstLine="709"/>
-        <w:rPr>
-          <w:rFonts w:ascii="Times New Roman" w:hAnsi="Times New Roman" w:eastAsia="NSimSun" w:cs="Mangal"/>
-          <w:color w:val="auto"/>
-          <w:kern w:val="2"/>
-          <w:sz w:val="28"/>
-          <w:szCs w:val="24"/>
-          <w:lang w:val="ru-RU" w:eastAsia="zh-CN" w:bidi="hi-IN"/>
-        </w:rPr>
-      </w:pPr>
-      <w:r>
-        <w:rPr>
-          <w:rFonts w:eastAsia="NSimSun" w:cs="Mangal"/>
-          <w:color w:val="auto"/>
-          <w:kern w:val="2"/>
-          <w:sz w:val="28"/>
-          <w:szCs w:val="24"/>
-          <w:lang w:val="ru-RU" w:eastAsia="zh-CN" w:bidi="hi-IN"/>
-        </w:rPr>
-        <w:t xml:space="preserve">Разработана программа, принимающая на вход строку, представляющую </w:t>
-      </w:r>
-      <w:r>
-        <w:rPr>
-          <w:rFonts w:eastAsia="NSimSun" w:cs="Mangal"/>
-          <w:color w:val="auto"/>
-          <w:kern w:val="2"/>
-          <w:sz w:val="28"/>
-          <w:szCs w:val="24"/>
-          <w:lang w:val="ru-RU" w:eastAsia="zh-CN" w:bidi="hi-IN"/>
-        </w:rPr>
-        <w:t xml:space="preserve">собой </w:t>
-      </w:r>
-      <w:r>
-        <w:rPr>
-          <w:rFonts w:eastAsia="NSimSun" w:cs="Mangal"/>
-          <w:color w:val="auto"/>
-          <w:kern w:val="2"/>
-          <w:sz w:val="28"/>
-          <w:szCs w:val="24"/>
-          <w:lang w:val="ru-RU" w:eastAsia="zh-CN" w:bidi="hi-IN"/>
-        </w:rPr>
-        <w:t>html-страницу с набором тегов, и проверяющая эту страницу на валидность тегов.</w:t>
-      </w:r>
-    </w:p>
-    <w:p>
-      <w:pPr>
-        <w:pStyle w:val="Style18"/>
-        <w:ind w:left="0" w:right="0" w:firstLine="709"/>
-        <w:rPr>
-          <w:rFonts w:ascii="Times New Roman" w:hAnsi="Times New Roman" w:eastAsia="NSimSun" w:cs="Mangal"/>
-          <w:color w:val="auto"/>
-          <w:kern w:val="2"/>
-          <w:sz w:val="28"/>
-          <w:szCs w:val="24"/>
-          <w:lang w:val="ru-RU" w:eastAsia="zh-CN" w:bidi="hi-IN"/>
-        </w:rPr>
-      </w:pPr>
-      <w:r>
-        <w:rPr/>
       </w:r>
       <w:r>
         <w:br w:type="page"/>
@@ -3698,19 +3209,7 @@
       <w:bookmarkEnd w:id="0"/>
       <w:r>
         <w:rPr/>
-        <w:t>lab</w:t>
-      </w:r>
-      <w:r>
-        <w:rPr/>
-        <w:t>7</w:t>
-      </w:r>
-      <w:r>
-        <w:rPr/>
-        <w:t>.</w:t>
-      </w:r>
-      <w:r>
-        <w:rPr/>
-        <w:t>cpp</w:t>
+        <w:t>lab7.cpp</w:t>
       </w:r>
     </w:p>
     <w:p>
@@ -7953,6 +7452,72 @@
         <w:tab/>
         <w:tab/>
         <w:tab/>
+        <w:t xml:space="preserve">*rstr = </w:t>
+      </w:r>
+      <w:r>
+        <w:rPr>
+          <w:rFonts w:ascii="JetBrains Mono" w:hAnsi="JetBrains Mono"/>
+          <w:b w:val="false"/>
+          <w:i w:val="false"/>
+          <w:color w:val="6A8759"/>
+          <w:sz w:val="20"/>
+        </w:rPr>
+        <w:t>'</w:t>
+      </w:r>
+      <w:r>
+        <w:rPr>
+          <w:rFonts w:ascii="JetBrains Mono" w:hAnsi="JetBrains Mono"/>
+          <w:b w:val="false"/>
+          <w:i w:val="false"/>
+          <w:color w:val="CC7832"/>
+          <w:sz w:val="20"/>
+        </w:rPr>
+        <w:t>\0</w:t>
+      </w:r>
+      <w:r>
+        <w:rPr>
+          <w:rFonts w:ascii="JetBrains Mono" w:hAnsi="JetBrains Mono"/>
+          <w:b w:val="false"/>
+          <w:i w:val="false"/>
+          <w:color w:val="6A8759"/>
+          <w:sz w:val="20"/>
+        </w:rPr>
+        <w:t>'</w:t>
+      </w:r>
+      <w:r>
+        <w:rPr>
+          <w:rFonts w:ascii="JetBrains Mono" w:hAnsi="JetBrains Mono"/>
+          <w:b w:val="false"/>
+          <w:i w:val="false"/>
+          <w:color w:val="CC7832"/>
+          <w:sz w:val="20"/>
+        </w:rPr>
+        <w:t>;</w:t>
+      </w:r>
+      <w:r>
+        <w:rPr/>
+        <w:br/>
+      </w:r>
+      <w:r>
+        <w:rPr>
+          <w:rFonts w:ascii="JetBrains Mono" w:hAnsi="JetBrains Mono"/>
+          <w:b w:val="false"/>
+          <w:i w:val="false"/>
+          <w:color w:val="CC7832"/>
+          <w:sz w:val="20"/>
+        </w:rPr>
+        <w:tab/>
+        <w:tab/>
+        <w:tab/>
+      </w:r>
+      <w:r>
+        <w:rPr>
+          <w:rFonts w:ascii="JetBrains Mono" w:hAnsi="JetBrains Mono"/>
+          <w:b w:val="false"/>
+          <w:i w:val="false"/>
+          <w:color w:val="A9B7C6"/>
+          <w:sz w:val="20"/>
+        </w:rPr>
         <w:t>stack.push(lstr)</w:t>
       </w:r>
       <w:r>
@@ -9115,7 +8680,6 @@
         </w:tabs>
         <w:ind w:left="707" w:hanging="283"/>
       </w:pPr>
-      <w:rPr/>
     </w:lvl>
     <w:lvl w:ilvl="1">
       <w:start w:val="1"/>
@@ -9128,7 +8692,6 @@
         </w:tabs>
         <w:ind w:left="1414" w:hanging="283"/>
       </w:pPr>
-      <w:rPr/>
     </w:lvl>
     <w:lvl w:ilvl="2">
       <w:start w:val="1"/>
@@ -9141,7 +8704,6 @@
         </w:tabs>
         <w:ind w:left="2121" w:hanging="283"/>
       </w:pPr>
-      <w:rPr/>
     </w:lvl>
     <w:lvl w:ilvl="3">
       <w:start w:val="1"/>
@@ -9154,7 +8716,6 @@
         </w:tabs>
         <w:ind w:left="2828" w:hanging="283"/>
       </w:pPr>
-      <w:rPr/>
     </w:lvl>
     <w:lvl w:ilvl="4">
       <w:start w:val="1"/>
@@ -9167,7 +8728,6 @@
         </w:tabs>
         <w:ind w:left="3535" w:hanging="283"/>
       </w:pPr>
-      <w:rPr/>
     </w:lvl>
     <w:lvl w:ilvl="5">
       <w:start w:val="1"/>
@@ -9180,7 +8740,6 @@
         </w:tabs>
         <w:ind w:left="4242" w:hanging="283"/>
       </w:pPr>
-      <w:rPr/>
     </w:lvl>
     <w:lvl w:ilvl="6">
       <w:start w:val="1"/>
@@ -9193,7 +8752,6 @@
         </w:tabs>
         <w:ind w:left="4949" w:hanging="283"/>
       </w:pPr>
-      <w:rPr/>
     </w:lvl>
     <w:lvl w:ilvl="7">
       <w:start w:val="1"/>
@@ -9206,7 +8764,6 @@
         </w:tabs>
         <w:ind w:left="5656" w:hanging="283"/>
       </w:pPr>
-      <w:rPr/>
     </w:lvl>
     <w:lvl w:ilvl="8">
       <w:start w:val="1"/>
@@ -9219,7 +8776,6 @@
         </w:tabs>
         <w:ind w:left="6363" w:hanging="283"/>
       </w:pPr>
-      <w:rPr/>
     </w:lvl>
   </w:abstractNum>
   <w:num w:numId="1">
@@ -9270,7 +8826,7 @@
     <w:pPr>
       <w:widowControl/>
       <w:suppressAutoHyphens w:val="true"/>
-      <w:overflowPunct w:val="true"/>
+      <w:overflowPunct w:val="false"/>
       <w:bidi w:val="0"/>
       <w:spacing w:lineRule="auto" w:line="360" w:before="0" w:after="0"/>
       <w:ind w:left="0" w:right="0" w:firstLine="709"/>
@@ -9516,7 +9072,7 @@
     <w:pPr>
       <w:widowControl/>
       <w:suppressAutoHyphens w:val="true"/>
-      <w:overflowPunct w:val="true"/>
+      <w:overflowPunct w:val="false"/>
       <w:bidi w:val="0"/>
       <w:spacing w:before="0" w:after="0"/>
       <w:jc w:val="left"/>

</xml_diff>